<commit_message>
pop_up fix + Ablauf präsi
</commit_message>
<xml_diff>
--- a/Ablauf Präsentation.docx
+++ b/Ablauf Präsentation.docx
@@ -15,13 +15,25 @@
     </w:p>
     <w:p>
       <w:pPr>
+        <w:pStyle w:val="Listenabsatz"/>
         <w:numPr>
           <w:ilvl w:val="0"/>
           <w:numId w:val="1"/>
         </w:numPr>
       </w:pPr>
       <w:r>
-        <w:t>Begrüßung</w:t>
+        <w:t xml:space="preserve">Begrüßung(maxi, dann ich, dann </w:t>
+      </w:r>
+      <w:proofErr w:type="spellStart"/>
+      <w:r>
+        <w:t>jola</w:t>
+      </w:r>
+      <w:proofErr w:type="spellEnd"/>
+      <w:r>
+        <w:t>=Blumenkohl</w:t>
+      </w:r>
+      <w:r>
+        <w:t>)</w:t>
       </w:r>
     </w:p>
     <w:p>
@@ -37,13 +49,40 @@
     </w:p>
     <w:p>
       <w:pPr>
+        <w:ind w:left="720"/>
+      </w:pPr>
+      <w:r>
+        <w:t>(</w:t>
+      </w:r>
+      <w:r>
+        <w:t xml:space="preserve">Maxi sagt, welche Punkte wir ansprechen werden und was ungefähr was </w:t>
+      </w:r>
+      <w:proofErr w:type="spellStart"/>
+      <w:proofErr w:type="gramStart"/>
+      <w:r>
+        <w:t>beeinhaltet</w:t>
+      </w:r>
+      <w:proofErr w:type="spellEnd"/>
+      <w:proofErr w:type="gramEnd"/>
+      <w:r>
+        <w:t>)</w:t>
+      </w:r>
+    </w:p>
+    <w:p>
+      <w:pPr>
         <w:numPr>
           <w:ilvl w:val="0"/>
           <w:numId w:val="1"/>
         </w:numPr>
       </w:pPr>
       <w:r>
-        <w:t>Spiel (Maxi)</w:t>
+        <w:t>Spiel</w:t>
+      </w:r>
+      <w:r>
+        <w:t xml:space="preserve"> Design</w:t>
+      </w:r>
+      <w:r>
+        <w:t xml:space="preserve"> (Maxi)</w:t>
       </w:r>
     </w:p>
     <w:p>
@@ -56,6 +95,33 @@
       <w:r>
         <w:t xml:space="preserve">Idee </w:t>
       </w:r>
+      <w:r>
+        <w:t xml:space="preserve">– hat vor x </w:t>
+      </w:r>
+      <w:proofErr w:type="spellStart"/>
+      <w:r>
+        <w:t>monaten</w:t>
+      </w:r>
+      <w:proofErr w:type="spellEnd"/>
+      <w:r>
+        <w:t xml:space="preserve"> begonnen – zusammen spiel machen wollen </w:t>
+      </w:r>
+      <w:proofErr w:type="spellStart"/>
+      <w:r>
+        <w:t>ffa</w:t>
+      </w:r>
+      <w:proofErr w:type="spellEnd"/>
+      <w:r>
+        <w:t xml:space="preserve">? Jo! Nice! Los geht’s, erster </w:t>
+      </w:r>
+      <w:proofErr w:type="spellStart"/>
+      <w:r>
+        <w:t>prototyp</w:t>
+      </w:r>
+      <w:proofErr w:type="spellEnd"/>
+      <w:r>
+        <w:t>, kein plan von nix</w:t>
+      </w:r>
     </w:p>
     <w:p>
       <w:pPr>
@@ -65,7 +131,7 @@
         </w:numPr>
       </w:pPr>
       <w:r>
-        <w:t>Coole Spielmechaniken</w:t>
+        <w:t>Spielablauf</w:t>
       </w:r>
     </w:p>
     <w:p>
@@ -77,9 +143,106 @@
       </w:pPr>
       <w:proofErr w:type="spellStart"/>
       <w:r>
+        <w:t>Ingame</w:t>
+      </w:r>
+      <w:proofErr w:type="spellEnd"/>
+      <w:r>
+        <w:t xml:space="preserve"> gehen und </w:t>
+      </w:r>
+      <w:proofErr w:type="spellStart"/>
+      <w:r>
+        <w:t>card</w:t>
+      </w:r>
+      <w:proofErr w:type="spellEnd"/>
+      <w:r>
+        <w:t xml:space="preserve"> </w:t>
+      </w:r>
+      <w:proofErr w:type="spellStart"/>
+      <w:r>
+        <w:t>screen</w:t>
+      </w:r>
+      <w:proofErr w:type="spellEnd"/>
+      <w:r>
+        <w:t xml:space="preserve"> 2,3,4 </w:t>
+      </w:r>
+      <w:proofErr w:type="spellStart"/>
+      <w:r>
+        <w:t>karten</w:t>
+      </w:r>
+      <w:proofErr w:type="spellEnd"/>
+      <w:r>
+        <w:t xml:space="preserve"> erklären</w:t>
+      </w:r>
+    </w:p>
+    <w:p>
+      <w:pPr>
+        <w:numPr>
+          <w:ilvl w:val="0"/>
+          <w:numId w:val="1"/>
+        </w:numPr>
+      </w:pPr>
+      <w:r>
+        <w:t>Spielmechaniken</w:t>
+      </w:r>
+      <w:r>
+        <w:t>(</w:t>
+      </w:r>
+      <w:proofErr w:type="spellStart"/>
+      <w:r>
+        <w:t>maxi&amp;amos</w:t>
+      </w:r>
+      <w:proofErr w:type="spellEnd"/>
+      <w:r>
+        <w:t>=True, online=??)</w:t>
+      </w:r>
+    </w:p>
+    <w:p>
+      <w:pPr>
+        <w:numPr>
+          <w:ilvl w:val="1"/>
+          <w:numId w:val="1"/>
+        </w:numPr>
+      </w:pPr>
+      <w:proofErr w:type="spellStart"/>
+      <w:r>
         <w:t>Mana</w:t>
       </w:r>
       <w:proofErr w:type="spellEnd"/>
+      <w:r>
+        <w:t xml:space="preserve">(die krasse </w:t>
+      </w:r>
+      <w:proofErr w:type="spellStart"/>
+      <w:r>
+        <w:t>tek</w:t>
+      </w:r>
+      <w:proofErr w:type="spellEnd"/>
+      <w:r>
+        <w:t>)</w:t>
+      </w:r>
+    </w:p>
+    <w:p>
+      <w:pPr>
+        <w:numPr>
+          <w:ilvl w:val="2"/>
+          <w:numId w:val="1"/>
+        </w:numPr>
+      </w:pPr>
+      <w:r>
+        <w:t>anhand von Programm präsentieren</w:t>
+      </w:r>
+    </w:p>
+    <w:p>
+      <w:pPr>
+        <w:numPr>
+          <w:ilvl w:val="2"/>
+          <w:numId w:val="1"/>
+        </w:numPr>
+      </w:pPr>
+      <w:proofErr w:type="spellStart"/>
+      <w:r>
+        <w:t>bauernhof</w:t>
+      </w:r>
+      <w:proofErr w:type="spellEnd"/>
     </w:p>
     <w:p>
       <w:pPr>
@@ -89,18 +252,47 @@
         </w:numPr>
       </w:pPr>
       <w:r>
-        <w:t>Spielablauf</w:t>
-      </w:r>
-    </w:p>
-    <w:p>
-      <w:pPr>
-        <w:numPr>
-          <w:ilvl w:val="2"/>
-          <w:numId w:val="1"/>
-        </w:numPr>
-      </w:pPr>
-      <w:r>
-        <w:t>anhand von Programm präsentieren</w:t>
+        <w:t>angriff</w:t>
+      </w:r>
+    </w:p>
+    <w:p>
+      <w:pPr>
+        <w:numPr>
+          <w:ilvl w:val="1"/>
+          <w:numId w:val="1"/>
+        </w:numPr>
+      </w:pPr>
+      <w:proofErr w:type="spellStart"/>
+      <w:r>
+        <w:t>specials</w:t>
+      </w:r>
+      <w:proofErr w:type="spellEnd"/>
+      <w:r>
+        <w:t xml:space="preserve"> (</w:t>
+      </w:r>
+      <w:proofErr w:type="spellStart"/>
+      <w:r>
+        <w:t>place</w:t>
+      </w:r>
+      <w:proofErr w:type="spellEnd"/>
+      <w:r>
+        <w:t xml:space="preserve"> &amp;</w:t>
+      </w:r>
+      <w:proofErr w:type="spellStart"/>
+      <w:r>
+        <w:t>round</w:t>
+      </w:r>
+      <w:proofErr w:type="spellEnd"/>
+      <w:r>
+        <w:t xml:space="preserve"> </w:t>
+      </w:r>
+      <w:proofErr w:type="spellStart"/>
+      <w:r>
+        <w:t>based</w:t>
+      </w:r>
+      <w:proofErr w:type="spellEnd"/>
+      <w:r>
+        <w:t>)</w:t>
       </w:r>
     </w:p>
     <w:p>
@@ -113,6 +305,11 @@
       <w:r>
         <w:t>Code (Amos)</w:t>
       </w:r>
+      <w:r>
+        <w:t xml:space="preserve"> – nur auf das Nötigste begrenzen, Interessantes Zeug </w:t>
+      </w:r>
+      <w:bookmarkStart w:id="1" w:name="_GoBack"/>
+      <w:bookmarkEnd w:id="1"/>
     </w:p>
     <w:p>
       <w:pPr>
@@ -121,9 +318,112 @@
           <w:numId w:val="1"/>
         </w:numPr>
       </w:pPr>
+      <w:proofErr w:type="spellStart"/>
+      <w:r>
+        <w:t>Allerste</w:t>
+      </w:r>
+      <w:proofErr w:type="spellEnd"/>
+      <w:r>
+        <w:t xml:space="preserve"> Umsetzungsidee (</w:t>
+      </w:r>
+      <w:proofErr w:type="spellStart"/>
+      <w:r>
+        <w:t>entwicklung</w:t>
+      </w:r>
+      <w:proofErr w:type="spellEnd"/>
+      <w:r>
+        <w:t xml:space="preserve"> von </w:t>
+      </w:r>
+      <w:proofErr w:type="spellStart"/>
+      <w:r>
+        <w:t>code</w:t>
+      </w:r>
+      <w:proofErr w:type="spellEnd"/>
+      <w:r>
+        <w:t xml:space="preserve"> (alte </w:t>
+      </w:r>
+      <w:proofErr w:type="spellStart"/>
+      <w:r>
+        <w:t>Map</w:t>
+      </w:r>
+      <w:proofErr w:type="spellEnd"/>
+      <w:r>
+        <w:t xml:space="preserve">, 2d </w:t>
+      </w:r>
+      <w:proofErr w:type="spellStart"/>
+      <w:r>
+        <w:t>array</w:t>
+      </w:r>
+      <w:proofErr w:type="spellEnd"/>
+      <w:r>
+        <w:t>))</w:t>
+      </w:r>
+    </w:p>
+    <w:p>
+      <w:pPr>
+        <w:numPr>
+          <w:ilvl w:val="1"/>
+          <w:numId w:val="1"/>
+        </w:numPr>
+      </w:pPr>
       <w:r>
         <w:t>Klassenstruktur</w:t>
       </w:r>
+      <w:r>
+        <w:t xml:space="preserve"> (anfangen mit Fenster klasse</w:t>
+      </w:r>
+      <w:r>
+        <w:t xml:space="preserve"> (nicht mehr als das, damit man mit kommt</w:t>
+      </w:r>
+      <w:r>
+        <w:t>, nicht gleich ganze netz zeigen, aufbauen, nur das wichtigste/ interessanteste</w:t>
+      </w:r>
+      <w:r>
+        <w:t>)</w:t>
+      </w:r>
+      <w:r>
+        <w:t xml:space="preserve">, immer mehr </w:t>
+      </w:r>
+      <w:proofErr w:type="spellStart"/>
+      <w:r>
+        <w:t>fäden</w:t>
+      </w:r>
+      <w:proofErr w:type="spellEnd"/>
+      <w:r>
+        <w:t xml:space="preserve"> dazu, </w:t>
+      </w:r>
+      <w:proofErr w:type="spellStart"/>
+      <w:r>
+        <w:t>vortlaufend</w:t>
+      </w:r>
+      <w:proofErr w:type="spellEnd"/>
+      <w:r>
+        <w:t xml:space="preserve"> </w:t>
+      </w:r>
+      <w:proofErr w:type="spellStart"/>
+      <w:r>
+        <w:t>adden</w:t>
+      </w:r>
+      <w:proofErr w:type="spellEnd"/>
+      <w:r>
+        <w:t xml:space="preserve">, erklären, </w:t>
+      </w:r>
+      <w:proofErr w:type="spellStart"/>
+      <w:r>
+        <w:t>struktur</w:t>
+      </w:r>
+      <w:proofErr w:type="spellEnd"/>
+      <w:r>
+        <w:t xml:space="preserve"> unser </w:t>
+      </w:r>
+      <w:proofErr w:type="spellStart"/>
+      <w:r>
+        <w:t>programm</w:t>
+      </w:r>
+      <w:proofErr w:type="spellEnd"/>
+      <w:r>
+        <w:t>)</w:t>
+      </w:r>
     </w:p>
     <w:p>
       <w:pPr>
@@ -133,15 +433,38 @@
         </w:numPr>
       </w:pPr>
       <w:r>
-        <w:t xml:space="preserve">Gesamte Code </w:t>
-      </w:r>
-      <w:proofErr w:type="spellStart"/>
-      <w:r>
-        <w:t>struktur</w:t>
-      </w:r>
-      <w:proofErr w:type="spellEnd"/>
-      <w:r>
-        <w:t xml:space="preserve"> erklären</w:t>
+        <w:t>Verwendete Programme, Programmiersprache</w:t>
+      </w:r>
+      <w:r>
+        <w:t xml:space="preserve"> (Python</w:t>
+      </w:r>
+      <w:r>
+        <w:t xml:space="preserve"> (</w:t>
+      </w:r>
+      <w:proofErr w:type="spellStart"/>
+      <w:r>
+        <w:t>pyglet</w:t>
+      </w:r>
+      <w:proofErr w:type="spellEnd"/>
+      <w:r>
+        <w:t>)</w:t>
+      </w:r>
+      <w:r>
+        <w:t xml:space="preserve">, </w:t>
+      </w:r>
+      <w:proofErr w:type="spellStart"/>
+      <w:r>
+        <w:t>GitHub</w:t>
+      </w:r>
+      <w:proofErr w:type="spellEnd"/>
+      <w:r>
+        <w:t>, GIMP, Visual Studio Code</w:t>
+      </w:r>
+      <w:r>
+        <w:t>, Paint, PP(!)</w:t>
+      </w:r>
+      <w:r>
+        <w:t>)</w:t>
       </w:r>
     </w:p>
     <w:p>
@@ -152,15 +475,26 @@
         </w:numPr>
       </w:pPr>
       <w:r>
-        <w:t xml:space="preserve">Funktion live implementieren(?) - neue Karte (mit </w:t>
-      </w:r>
-      <w:proofErr w:type="spellStart"/>
-      <w:r>
-        <w:t>special</w:t>
-      </w:r>
-      <w:proofErr w:type="spellEnd"/>
-      <w:r>
-        <w:t>) einfügen (in PP theoretisch (nicht unbedingt live), guter Bezug vorher erklärtes Klassensystem)</w:t>
+        <w:t>Basics Programmieren – grobe Idee, was Programmieren bedeutet (mehr ist nicht zu erreichen so, wär schon top)</w:t>
+      </w:r>
+    </w:p>
+    <w:p>
+      <w:pPr>
+        <w:numPr>
+          <w:ilvl w:val="1"/>
+          <w:numId w:val="1"/>
+        </w:numPr>
+      </w:pPr>
+      <w:r>
+        <w:t xml:space="preserve">Fazit? – was am meisten gebockt, stress, </w:t>
+      </w:r>
+      <w:proofErr w:type="spellStart"/>
+      <w:r>
+        <w:t>probleme</w:t>
+      </w:r>
+      <w:proofErr w:type="spellEnd"/>
+      <w:r>
+        <w:t xml:space="preserve"> etc.</w:t>
       </w:r>
     </w:p>
     <w:p>
@@ -206,10 +540,6 @@
     </w:p>
     <w:p>
       <w:pPr>
-        <w:numPr>
-          <w:ilvl w:val="1"/>
-          <w:numId w:val="1"/>
-        </w:numPr>
         <w:rPr>
           <w:rFonts w:ascii="Pacifico" w:eastAsia="Pacifico" w:hAnsi="Pacifico" w:cs="Pacifico"/>
           <w:b/>
@@ -221,36 +551,8 @@
         </w:rPr>
       </w:pPr>
       <w:r>
-        <w:rPr>
-          <w:rFonts w:ascii="Pacifico" w:eastAsia="Pacifico" w:hAnsi="Pacifico" w:cs="Pacifico"/>
-          <w:b/>
-          <w:i/>
-          <w:color w:val="FF9900"/>
-          <w:sz w:val="84"/>
-          <w:szCs w:val="84"/>
-          <w:highlight w:val="magenta"/>
-          <w:u w:val="single"/>
-        </w:rPr>
-        <w:t>42 Gramm Fett</w:t>
-      </w:r>
-    </w:p>
-    <w:p>
-      <w:pPr>
-        <w:rPr>
-          <w:rFonts w:ascii="Pacifico" w:eastAsia="Pacifico" w:hAnsi="Pacifico" w:cs="Pacifico"/>
-          <w:b/>
-          <w:i/>
-          <w:color w:val="FF9900"/>
-          <w:sz w:val="84"/>
-          <w:szCs w:val="84"/>
-          <w:highlight w:val="magenta"/>
-        </w:rPr>
-      </w:pPr>
-      <w:r>
         <w:t xml:space="preserve">Über Entwicklungsverlauf sprechen? – wies am Anfang aussah und sich verändert hat </w:t>
       </w:r>
-      <w:bookmarkStart w:id="1" w:name="_GoBack"/>
-      <w:bookmarkEnd w:id="1"/>
     </w:p>
     <w:sectPr>
       <w:pgSz w:w="11909" w:h="16834"/>
@@ -934,6 +1236,17 @@
       <w:szCs w:val="30"/>
     </w:rPr>
   </w:style>
+  <w:style w:type="paragraph" w:styleId="Listenabsatz">
+    <w:name w:val="List Paragraph"/>
+    <w:basedOn w:val="Standard"/>
+    <w:uiPriority w:val="34"/>
+    <w:qFormat/>
+    <w:rsid w:val="00781070"/>
+    <w:pPr>
+      <w:ind w:left="720"/>
+      <w:contextualSpacing/>
+    </w:pPr>
+  </w:style>
 </w:styles>
 </file>
 

</xml_diff>